<commit_message>
updated TZ for BD
</commit_message>
<xml_diff>
--- a/Базы данных (Курсовой)/TZ.docx
+++ b/Базы данных (Курсовой)/TZ.docx
@@ -855,8 +855,6 @@
           <w:lang w:eastAsia="ru-RU"/>
         </w:rPr>
       </w:pPr>
-      <w:bookmarkStart w:id="0" w:name="_GoBack"/>
-      <w:bookmarkEnd w:id="0"/>
     </w:p>
     <w:p>
       <w:pPr>
@@ -1536,7 +1534,7 @@
           <w:szCs w:val="24"/>
           <w:u w:val="single"/>
         </w:rPr>
-        <w:t>Предоставить</w:t>
+        <w:t xml:space="preserve">Разработать функционал, позволяющий </w:t>
       </w:r>
       <w:r>
         <w:rPr>
@@ -1546,7 +1544,7 @@
           <w:szCs w:val="24"/>
           <w:u w:val="single"/>
         </w:rPr>
-        <w:t xml:space="preserve"> возможность </w:t>
+        <w:t>владельцам команд и студий изменять состав</w:t>
       </w:r>
       <w:r>
         <w:rPr>
@@ -1556,7 +1554,7 @@
           <w:szCs w:val="24"/>
           <w:u w:val="single"/>
         </w:rPr>
-        <w:t xml:space="preserve">изменения составов команд </w:t>
+        <w:t xml:space="preserve"> их</w:t>
       </w:r>
       <w:r>
         <w:rPr>
@@ -1566,47 +1564,7 @@
           <w:szCs w:val="24"/>
           <w:u w:val="single"/>
         </w:rPr>
-        <w:t>и</w:t>
-      </w:r>
-      <w:r>
-        <w:rPr>
-          <w:rFonts w:ascii="Times New Roman" w:eastAsia="Times New Roman" w:hAnsi="Times New Roman"/>
-          <w:color w:val="000000"/>
-          <w:sz w:val="24"/>
-          <w:szCs w:val="24"/>
-          <w:u w:val="single"/>
-        </w:rPr>
-        <w:t xml:space="preserve"> студий</w:t>
-      </w:r>
-      <w:r>
-        <w:rPr>
-          <w:rFonts w:ascii="Times New Roman" w:eastAsia="Times New Roman" w:hAnsi="Times New Roman"/>
-          <w:color w:val="000000"/>
-          <w:sz w:val="24"/>
-          <w:szCs w:val="24"/>
-          <w:u w:val="single"/>
-        </w:rPr>
-        <w:t xml:space="preserve"> </w:t>
-      </w:r>
-      <w:r>
-        <w:rPr>
-          <w:rFonts w:ascii="Times New Roman" w:eastAsia="Times New Roman" w:hAnsi="Times New Roman"/>
-          <w:color w:val="000000"/>
-          <w:sz w:val="24"/>
-          <w:szCs w:val="24"/>
-          <w:u w:val="single"/>
-        </w:rPr>
-        <w:t>их владельцами</w:t>
-      </w:r>
-      <w:r>
-        <w:rPr>
-          <w:rFonts w:ascii="Times New Roman" w:eastAsia="Times New Roman" w:hAnsi="Times New Roman"/>
-          <w:color w:val="000000"/>
-          <w:sz w:val="24"/>
-          <w:szCs w:val="24"/>
-          <w:u w:val="single"/>
-        </w:rPr>
-        <w:t>.</w:t>
+        <w:t xml:space="preserve"> участников.</w:t>
       </w:r>
     </w:p>
     <w:p>
@@ -1628,6 +1586,8 @@
           <w:u w:val="single"/>
         </w:rPr>
       </w:pPr>
+      <w:bookmarkStart w:id="0" w:name="_GoBack"/>
+      <w:bookmarkEnd w:id="0"/>
     </w:p>
     <w:p>
       <w:pPr>
@@ -7283,7 +7243,7 @@
 </file>
 
 <file path=customXml/itemProps1.xml><?xml version="1.0" encoding="utf-8"?>
-<ds:datastoreItem xmlns:ds="http://schemas.openxmlformats.org/officeDocument/2006/customXml" ds:itemID="{D9E32BB1-00D7-4890-BCB8-DBDF80441F23}">
+<ds:datastoreItem xmlns:ds="http://schemas.openxmlformats.org/officeDocument/2006/customXml" ds:itemID="{A45672AA-8229-4286-B5B9-A2EBE29B7FEA}">
   <ds:schemaRefs>
     <ds:schemaRef ds:uri="http://schemas.openxmlformats.org/officeDocument/2006/bibliography"/>
   </ds:schemaRefs>

</xml_diff>